<commit_message>
Implementação do projeto em Django
</commit_message>
<xml_diff>
--- a/Trabalho.docx
+++ b/Trabalho.docx
@@ -174,12 +174,14 @@
         <w:rPr>
           <w:rFonts w:eastAsia="Arial"/>
           <w:b/>
+          <w:lang w:val="pt-BR"/>
         </w:rPr>
       </w:pPr>
       <w:r>
         <w:rPr>
           <w:rFonts w:eastAsia="Arial"/>
           <w:b/>
+          <w:lang w:val="pt-BR"/>
         </w:rPr>
         <w:t>NOME DOS AUTORES</w:t>
       </w:r>
@@ -191,12 +193,14 @@
         <w:rPr>
           <w:rFonts w:eastAsia="Arial"/>
           <w:szCs w:val="24"/>
+          <w:lang w:val="pt-BR"/>
         </w:rPr>
       </w:pPr>
       <w:r>
         <w:rPr>
           <w:rFonts w:eastAsia="Arial"/>
           <w:b/>
+          <w:lang w:val="pt-BR"/>
         </w:rPr>
         <w:br/>
       </w:r>

</xml_diff>